<commit_message>
Dodan plan za sedmicu 7.4 - 13.4
</commit_message>
<xml_diff>
--- a/Sedmicni Planovi i Izvjestaji/5. Sedmični Plan 7.4 - 13.4.docx
+++ b/Sedmicni Planovi i Izvjestaji/5. Sedmični Plan 7.4 - 13.4.docx
@@ -163,17 +163,91 @@
         <w:pStyle w:val="ListParagraph"/>
         <w:numPr>
           <w:ilvl w:val="0"/>
-          <w:numId w:val="2"/>
+          <w:numId w:val="1"/>
         </w:numPr>
       </w:pPr>
       <w:r>
         <w:rPr>
           <w:b/>
         </w:rPr>
-        <w:t>Islamović Adnan</w:t>
-      </w:r>
-      <w:r>
-        <w:t xml:space="preserve"> </w:t>
+        <w:t>Hasić Haris</w:t>
+      </w:r>
+      <w:r>
+        <w:t xml:space="preserve"> – Detaljno se upoznati sa zadatkom i tačno odrediti koje dijagrame treba kreirati za predstojeći zadatak  (1 sat)</w:t>
+      </w:r>
+    </w:p>
+    <w:p>
+      <w:pPr>
+        <w:rPr>
+          <w:b/>
+        </w:rPr>
+      </w:pPr>
+      <w:r>
+        <w:rPr>
+          <w:b/>
+        </w:rPr>
+        <w:t>Utorak, 8</w:t>
+      </w:r>
+      <w:r>
+        <w:rPr>
+          <w:b/>
+        </w:rPr>
+        <w:t>.4.2014:</w:t>
+      </w:r>
+    </w:p>
+    <w:p>
+      <w:pPr>
+        <w:pStyle w:val="ListParagraph"/>
+        <w:numPr>
+          <w:ilvl w:val="0"/>
+          <w:numId w:val="1"/>
+        </w:numPr>
+      </w:pPr>
+      <w:r>
+        <w:rPr>
+          <w:b/>
+        </w:rPr>
+        <w:t>Svi</w:t>
+      </w:r>
+      <w:r>
+        <w:t xml:space="preserve"> – Detaljno pregledati i proučiti primjer Specifikacije korisničkog  interfejsa koji je postavljen na c2 (2 sata)</w:t>
+      </w:r>
+    </w:p>
+    <w:p>
+      <w:pPr>
+        <w:pStyle w:val="ListParagraph"/>
+        <w:numPr>
+          <w:ilvl w:val="0"/>
+          <w:numId w:val="1"/>
+        </w:numPr>
+      </w:pPr>
+      <w:r>
+        <w:rPr>
+          <w:b/>
+        </w:rPr>
+        <w:t>Kaldžija Jasmin</w:t>
+      </w:r>
+      <w:r>
+        <w:t xml:space="preserve"> – Postaviti na GitHub dosada urađeni korisnički interfejs (1 sat)</w:t>
+      </w:r>
+    </w:p>
+    <w:p>
+      <w:pPr>
+        <w:rPr>
+          <w:b/>
+        </w:rPr>
+      </w:pPr>
+      <w:r>
+        <w:rPr>
+          <w:b/>
+        </w:rPr>
+        <w:t>Srijeda, 9</w:t>
+      </w:r>
+      <w:r>
+        <w:rPr>
+          <w:b/>
+        </w:rPr>
+        <w:t>.4.2014:</w:t>
       </w:r>
     </w:p>
     <w:p>
@@ -188,10 +262,10 @@
         <w:rPr>
           <w:b/>
         </w:rPr>
-        <w:t>Hasić Haris</w:t>
-      </w:r>
-      <w:r>
-        <w:t xml:space="preserve"> </w:t>
+        <w:t>Kaldžija Jasmin</w:t>
+      </w:r>
+      <w:r>
+        <w:t xml:space="preserve"> – Pripremiti dosad kreirane korisničke interfejse za prezentaciju na sastanku (2 sata)</w:t>
       </w:r>
     </w:p>
     <w:p>
@@ -206,7 +280,49 @@
         <w:rPr>
           <w:b/>
         </w:rPr>
+        <w:t>Islamović Adnan</w:t>
+      </w:r>
+      <w:r>
+        <w:t xml:space="preserve">, </w:t>
+      </w:r>
+      <w:r>
+        <w:rPr>
+          <w:b/>
+        </w:rPr>
         <w:t>Kahrović Ajdin</w:t>
+      </w:r>
+      <w:r>
+        <w:rPr>
+          <w:b/>
+        </w:rPr>
+        <w:t xml:space="preserve">, </w:t>
+      </w:r>
+      <w:r>
+        <w:rPr>
+          <w:b/>
+        </w:rPr>
+        <w:t>Ganilović Ena</w:t>
+      </w:r>
+      <w:r>
+        <w:t xml:space="preserve">, </w:t>
+      </w:r>
+      <w:r>
+        <w:rPr>
+          <w:b/>
+        </w:rPr>
+        <w:t>Imamović Kanita</w:t>
+      </w:r>
+      <w:r>
+        <w:rPr>
+          <w:b/>
+        </w:rPr>
+        <w:t xml:space="preserve">, Hasić Haris – </w:t>
+      </w:r>
+      <w:r>
+        <w:t xml:space="preserve">Proučiti </w:t>
+      </w:r>
+      <w:r>
+        <w:t>na c2 linkovane dokumente (2 sata)</w:t>
       </w:r>
     </w:p>
     <w:p>
@@ -221,10 +337,29 @@
         <w:rPr>
           <w:b/>
         </w:rPr>
-        <w:t>Ganilović Ena</w:t>
-      </w:r>
-      <w:r>
-        <w:t xml:space="preserve"> </w:t>
+        <w:t>Hasić Haris</w:t>
+      </w:r>
+      <w:r>
+        <w:t xml:space="preserve"> – Obavijestiti kolege o mjestu i vremenu sastanka, kao i materijalima koje moraju proučiti za isti (30 min)</w:t>
+      </w:r>
+    </w:p>
+    <w:p>
+      <w:pPr>
+        <w:rPr>
+          <w:b/>
+        </w:rPr>
+      </w:pPr>
+      <w:r>
+        <w:rPr>
+          <w:b/>
+        </w:rPr>
+        <w:t>Četvrtak, 10</w:t>
+      </w:r>
+      <w:r>
+        <w:rPr>
+          <w:b/>
+        </w:rPr>
+        <w:t>.4.2014:</w:t>
       </w:r>
     </w:p>
     <w:p>
@@ -239,7 +374,10 @@
         <w:rPr>
           <w:b/>
         </w:rPr>
-        <w:t>Imamović Kanita</w:t>
+        <w:t>Svi</w:t>
+      </w:r>
+      <w:r>
+        <w:t xml:space="preserve"> – Dogovaranje oko preraspodjele dijagrama i eventualne zamjene zadataka (30 min)</w:t>
       </w:r>
     </w:p>
     <w:p>
@@ -254,20 +392,59 @@
         <w:rPr>
           <w:b/>
         </w:rPr>
-        <w:t>Kaldžija Jasmin</w:t>
-      </w:r>
-    </w:p>
-    <w:p>
-      <w:pPr>
-        <w:rPr>
-          <w:b/>
-        </w:rPr>
-      </w:pPr>
-      <w:r>
-        <w:rPr>
-          <w:b/>
-        </w:rPr>
-        <w:t>Utorak, 8</w:t>
+        <w:t>Svi</w:t>
+      </w:r>
+      <w:r>
+        <w:t xml:space="preserve"> – Diskusija i kreiranje dijagrama klasa kao jednog od najbitnijih za ispravno funkcionisanje cijele desktop aplikacije  (1 sat)</w:t>
+      </w:r>
+    </w:p>
+    <w:p>
+      <w:pPr>
+        <w:pStyle w:val="ListParagraph"/>
+        <w:numPr>
+          <w:ilvl w:val="0"/>
+          <w:numId w:val="2"/>
+        </w:numPr>
+      </w:pPr>
+      <w:r>
+        <w:rPr>
+          <w:b/>
+        </w:rPr>
+        <w:t>Svi</w:t>
+      </w:r>
+      <w:r>
+        <w:t xml:space="preserve"> – Dogovor oko design pattern-a koji će se koristiti  (30 min)</w:t>
+      </w:r>
+    </w:p>
+    <w:p>
+      <w:pPr>
+        <w:pStyle w:val="ListParagraph"/>
+        <w:numPr>
+          <w:ilvl w:val="0"/>
+          <w:numId w:val="2"/>
+        </w:numPr>
+      </w:pPr>
+      <w:r>
+        <w:rPr>
+          <w:b/>
+        </w:rPr>
+        <w:t xml:space="preserve">Svi </w:t>
+      </w:r>
+      <w:r>
+        <w:t>– Prezentacija i naknadno dogovaranje oko izgleda korisničkog interfejsa (1 sat)</w:t>
+      </w:r>
+    </w:p>
+    <w:p>
+      <w:pPr>
+        <w:rPr>
+          <w:b/>
+        </w:rPr>
+      </w:pPr>
+      <w:r>
+        <w:rPr>
+          <w:b/>
+        </w:rPr>
+        <w:t>Petak, 11</w:t>
       </w:r>
       <w:r>
         <w:rPr>
@@ -277,11 +454,34 @@
       </w:r>
     </w:p>
     <w:p>
-      <w:r>
-        <w:rPr>
-          <w:b/>
-        </w:rPr>
-        <w:t>Srijeda, 9</w:t>
+      <w:pPr>
+        <w:pStyle w:val="ListParagraph"/>
+        <w:numPr>
+          <w:ilvl w:val="0"/>
+          <w:numId w:val="1"/>
+        </w:numPr>
+      </w:pPr>
+      <w:r>
+        <w:rPr>
+          <w:b/>
+        </w:rPr>
+        <w:t>Svi</w:t>
+      </w:r>
+      <w:r>
+        <w:t xml:space="preserve"> – Preći Java/Eclipse tutorijal 5 radi upoznavanja radnog okruženja u kojem će se raditi projekat (2 sata)</w:t>
+      </w:r>
+    </w:p>
+    <w:p>
+      <w:pPr>
+        <w:rPr>
+          <w:b/>
+        </w:rPr>
+      </w:pPr>
+      <w:r>
+        <w:rPr>
+          <w:b/>
+        </w:rPr>
+        <w:t>Subota, 12</w:t>
       </w:r>
       <w:r>
         <w:rPr>
@@ -300,7 +500,7 @@
         <w:rPr>
           <w:b/>
         </w:rPr>
-        <w:t>Četvrtak, 10</w:t>
+        <w:t>Nedelja, 13</w:t>
       </w:r>
       <w:r>
         <w:rPr>
@@ -311,60 +511,46 @@
     </w:p>
     <w:p>
       <w:pPr>
-        <w:rPr>
-          <w:b/>
-        </w:rPr>
-      </w:pPr>
-      <w:r>
-        <w:rPr>
-          <w:b/>
-        </w:rPr>
-        <w:t>Petak, 11</w:t>
-      </w:r>
-      <w:r>
-        <w:rPr>
-          <w:b/>
-        </w:rPr>
-        <w:t>.4.2014:</w:t>
-      </w:r>
-    </w:p>
-    <w:p>
-      <w:pPr>
-        <w:rPr>
-          <w:b/>
-        </w:rPr>
-      </w:pPr>
-      <w:r>
-        <w:rPr>
-          <w:b/>
-        </w:rPr>
-        <w:t>Subota, 12</w:t>
-      </w:r>
-      <w:r>
-        <w:rPr>
-          <w:b/>
-        </w:rPr>
-        <w:t>.4.2014:</w:t>
-      </w:r>
-    </w:p>
-    <w:p>
-      <w:pPr>
-        <w:rPr>
-          <w:b/>
-        </w:rPr>
-      </w:pPr>
-      <w:r>
-        <w:rPr>
-          <w:b/>
-        </w:rPr>
-        <w:t>Nedelja, 13</w:t>
-      </w:r>
-      <w:r>
-        <w:rPr>
-          <w:b/>
-        </w:rPr>
-        <w:t>.4.2014:</w:t>
-      </w:r>
+        <w:pStyle w:val="ListParagraph"/>
+        <w:numPr>
+          <w:ilvl w:val="0"/>
+          <w:numId w:val="3"/>
+        </w:numPr>
+      </w:pPr>
+      <w:r>
+        <w:rPr>
+          <w:b/>
+        </w:rPr>
+        <w:t>Hasić Haris</w:t>
+      </w:r>
+      <w:r>
+        <w:t xml:space="preserve"> – Pregledati dosada urađene stavke i ukazati na eventualne neispravnosti, ako one postoje (1 sat)</w:t>
+      </w:r>
+    </w:p>
+    <w:p>
+      <w:pPr>
+        <w:pStyle w:val="ListParagraph"/>
+        <w:numPr>
+          <w:ilvl w:val="0"/>
+          <w:numId w:val="3"/>
+        </w:numPr>
+      </w:pPr>
+      <w:r>
+        <w:rPr>
+          <w:b/>
+        </w:rPr>
+        <w:t>Svi</w:t>
+      </w:r>
+      <w:r>
+        <w:t xml:space="preserve"> – Skype sesija na kojoj će svi dobiti ocjenu dosadašnjeg rada i upute za preostale zadatke (30 min)</w:t>
+      </w:r>
+    </w:p>
+    <w:p>
+      <w:pPr>
+        <w:rPr>
+          <w:b/>
+        </w:rPr>
+      </w:pPr>
     </w:p>
     <w:sectPr>
       <w:pgSz w:w="11906" w:h="16838"/>

</xml_diff>